<commit_message>
Updated SRS architecture diagram
Added screen shoots to SRS. If we change the mobile screens we will
have to update the SRS
</commit_message>
<xml_diff>
--- a/SRS/SRS-veniSystem_v4_0.docx
+++ b/SRS/SRS-veniSystem_v4_0.docx
@@ -5668,12 +5668,14 @@
       <w:r>
         <w:br w:type="page"/>
       </w:r>
+      <w:bookmarkStart w:id="11" w:name="_GoBack"/>
+      <w:bookmarkEnd w:id="11"/>
     </w:p>
     <w:p>
       <w:pPr>
         <w:pStyle w:val="Heading1"/>
       </w:pPr>
-      <w:bookmarkStart w:id="11" w:name="_Toc286149447"/>
+      <w:bookmarkStart w:id="12" w:name="_Toc286149447"/>
       <w:proofErr w:type="gramStart"/>
       <w:r>
         <w:lastRenderedPageBreak/>
@@ -5683,7 +5685,7 @@
       <w:r>
         <w:t xml:space="preserve"> Perspective</w:t>
       </w:r>
-      <w:bookmarkEnd w:id="11"/>
+      <w:bookmarkEnd w:id="12"/>
       <w:r>
         <w:t xml:space="preserve">  </w:t>
       </w:r>
@@ -5909,14 +5911,14 @@
       <w:pPr>
         <w:pStyle w:val="Heading1"/>
       </w:pPr>
-      <w:bookmarkStart w:id="12" w:name="_Toc286149448"/>
+      <w:bookmarkStart w:id="13" w:name="_Toc286149448"/>
       <w:r>
         <w:t>2.1.2</w:t>
       </w:r>
       <w:r>
         <w:t xml:space="preserve"> Software Interfaces</w:t>
       </w:r>
-      <w:bookmarkEnd w:id="12"/>
+      <w:bookmarkEnd w:id="13"/>
     </w:p>
     <w:p>
       <w:pPr>
@@ -6060,14 +6062,14 @@
       <w:pPr>
         <w:pStyle w:val="Heading1"/>
       </w:pPr>
-      <w:bookmarkStart w:id="13" w:name="_Toc286149449"/>
+      <w:bookmarkStart w:id="14" w:name="_Toc286149449"/>
       <w:r>
         <w:t>2.2</w:t>
       </w:r>
       <w:r>
         <w:t xml:space="preserve"> User Characteristics</w:t>
       </w:r>
-      <w:bookmarkEnd w:id="13"/>
+      <w:bookmarkEnd w:id="14"/>
       <w:r>
         <w:t xml:space="preserve"> </w:t>
       </w:r>
@@ -6174,27 +6176,16 @@
     </w:p>
     <w:p>
       <w:pPr>
-        <w:tabs>
-          <w:tab w:val="clear" w:pos="5760"/>
-          <w:tab w:val="left" w:pos="1520"/>
-        </w:tabs>
-        <w:rPr>
-          <w:rFonts w:ascii="Calibri" w:hAnsi="Calibri"/>
-        </w:rPr>
-      </w:pPr>
-    </w:p>
-    <w:p>
-      <w:pPr>
         <w:pStyle w:val="Heading1"/>
       </w:pPr>
-      <w:bookmarkStart w:id="14" w:name="_Toc286149450"/>
+      <w:bookmarkStart w:id="15" w:name="_Toc286149450"/>
       <w:r>
         <w:t>2.3 User</w:t>
       </w:r>
       <w:r>
         <w:t xml:space="preserve"> Documentation</w:t>
       </w:r>
-      <w:bookmarkEnd w:id="14"/>
+      <w:bookmarkEnd w:id="15"/>
       <w:r>
         <w:t xml:space="preserve">  </w:t>
       </w:r>
@@ -6313,24 +6304,24 @@
       <w:pPr>
         <w:pStyle w:val="Heading1"/>
       </w:pPr>
-      <w:bookmarkStart w:id="15" w:name="_Toc286149451"/>
+      <w:bookmarkStart w:id="16" w:name="_Toc286149451"/>
       <w:r>
         <w:t>3. Hardware Specification</w:t>
       </w:r>
-      <w:bookmarkEnd w:id="15"/>
+      <w:bookmarkEnd w:id="16"/>
     </w:p>
     <w:p>
       <w:pPr>
         <w:pStyle w:val="Heading1"/>
       </w:pPr>
-      <w:bookmarkStart w:id="16" w:name="_Toc286149452"/>
+      <w:bookmarkStart w:id="17" w:name="_Toc286149452"/>
       <w:r>
         <w:t>3.1. Hard</w:t>
       </w:r>
       <w:r>
         <w:t>ware</w:t>
       </w:r>
-      <w:bookmarkEnd w:id="16"/>
+      <w:bookmarkEnd w:id="17"/>
     </w:p>
     <w:p>
       <w:pPr>
@@ -6455,21 +6446,21 @@
       <w:pPr>
         <w:pStyle w:val="Heading1"/>
       </w:pPr>
-      <w:bookmarkStart w:id="17" w:name="_Toc286149453"/>
+      <w:bookmarkStart w:id="18" w:name="_Toc286149453"/>
       <w:r>
         <w:t>4. External Interface Requirements</w:t>
       </w:r>
-      <w:bookmarkEnd w:id="17"/>
+      <w:bookmarkEnd w:id="18"/>
     </w:p>
     <w:p>
       <w:pPr>
         <w:pStyle w:val="Heading1"/>
       </w:pPr>
-      <w:bookmarkStart w:id="18" w:name="_Toc286149454"/>
+      <w:bookmarkStart w:id="19" w:name="_Toc286149454"/>
       <w:r>
         <w:t>4. 1. User Interfaces</w:t>
       </w:r>
-      <w:bookmarkEnd w:id="18"/>
+      <w:bookmarkEnd w:id="19"/>
     </w:p>
     <w:p>
       <w:pPr>
@@ -6511,7 +6502,15 @@
           <w:i/>
           <w:szCs w:val="24"/>
         </w:rPr>
-        <w:t>Smartphone interface</w:t>
+        <w:t>Smartphone I</w:t>
+      </w:r>
+      <w:r>
+        <w:rPr>
+          <w:rFonts w:ascii="Calibri" w:hAnsi="Calibri"/>
+          <w:i/>
+          <w:szCs w:val="24"/>
+        </w:rPr>
+        <w:t>nterface</w:t>
       </w:r>
       <w:r>
         <w:rPr>
@@ -6521,45 +6520,603 @@
         </w:rPr>
         <w:t xml:space="preserve"> </w:t>
       </w:r>
-      <w:r>
-        <w:rPr>
-          <w:rFonts w:ascii="Calibri" w:hAnsi="Calibri"/>
-          <w:i/>
-          <w:color w:val="FF0000"/>
-          <w:szCs w:val="24"/>
-        </w:rPr>
-        <w:t>{add screen shots</w:t>
-      </w:r>
-      <w:r>
-        <w:rPr>
-          <w:rFonts w:ascii="Calibri" w:hAnsi="Calibri"/>
-          <w:i/>
-          <w:color w:val="FF0000"/>
-          <w:szCs w:val="24"/>
-        </w:rPr>
-        <w:t xml:space="preserve"> from </w:t>
-      </w:r>
-      <w:proofErr w:type="spellStart"/>
-      <w:r>
-        <w:rPr>
-          <w:rFonts w:ascii="Calibri" w:hAnsi="Calibri"/>
-          <w:i/>
-          <w:color w:val="FF0000"/>
-          <w:szCs w:val="24"/>
-        </w:rPr>
-        <w:t>Anant</w:t>
-      </w:r>
-      <w:proofErr w:type="spellEnd"/>
-      <w:r>
-        <w:rPr>
-          <w:rFonts w:ascii="Calibri" w:hAnsi="Calibri"/>
-          <w:i/>
-          <w:color w:val="FF0000"/>
-          <w:szCs w:val="24"/>
-        </w:rPr>
-        <w:t>}</w:t>
-      </w:r>
-    </w:p>
+    </w:p>
+    <w:p>
+      <w:pPr>
+        <w:tabs>
+          <w:tab w:val="clear" w:pos="720"/>
+          <w:tab w:val="left" w:pos="540"/>
+        </w:tabs>
+        <w:rPr>
+          <w:rFonts w:ascii="Calibri" w:hAnsi="Calibri"/>
+          <w:i/>
+          <w:szCs w:val="24"/>
+        </w:rPr>
+      </w:pPr>
+    </w:p>
+    <w:p>
+      <w:pPr>
+        <w:tabs>
+          <w:tab w:val="clear" w:pos="720"/>
+          <w:tab w:val="left" w:pos="540"/>
+        </w:tabs>
+        <w:rPr>
+          <w:rFonts w:ascii="Calibri" w:hAnsi="Calibri"/>
+          <w:i/>
+          <w:szCs w:val="24"/>
+        </w:rPr>
+      </w:pPr>
+      <w:r>
+        <w:rPr>
+          <w:rFonts w:ascii="Calibri" w:hAnsi="Calibri"/>
+          <w:i/>
+          <w:szCs w:val="24"/>
+        </w:rPr>
+        <w:t>4.1.1</w:t>
+      </w:r>
+      <w:r>
+        <w:rPr>
+          <w:rFonts w:ascii="Calibri" w:hAnsi="Calibri"/>
+          <w:i/>
+          <w:szCs w:val="24"/>
+        </w:rPr>
+        <w:tab/>
+        <w:t>Welcome Screen</w:t>
+      </w:r>
+    </w:p>
+    <w:p>
+      <w:pPr>
+        <w:tabs>
+          <w:tab w:val="clear" w:pos="720"/>
+          <w:tab w:val="left" w:pos="540"/>
+        </w:tabs>
+        <w:rPr>
+          <w:rFonts w:ascii="Calibri" w:hAnsi="Calibri"/>
+          <w:i/>
+          <w:szCs w:val="24"/>
+        </w:rPr>
+      </w:pPr>
+    </w:p>
+    <w:tbl>
+      <w:tblPr>
+        <w:tblStyle w:val="TableGrid"/>
+        <w:tblW w:w="0" w:type="auto"/>
+        <w:tblBorders>
+          <w:insideH w:val="none" w:sz="0" w:space="0" w:color="auto"/>
+          <w:insideV w:val="none" w:sz="0" w:space="0" w:color="auto"/>
+        </w:tblBorders>
+        <w:tblLook w:val="04A0" w:firstRow="1" w:lastRow="0" w:firstColumn="1" w:lastColumn="0" w:noHBand="0" w:noVBand="1"/>
+      </w:tblPr>
+      <w:tblGrid>
+        <w:gridCol w:w="4622"/>
+        <w:gridCol w:w="4623"/>
+      </w:tblGrid>
+      <w:tr>
+        <w:tc>
+          <w:tcPr>
+            <w:tcW w:w="4622" w:type="dxa"/>
+            <w:vAlign w:val="center"/>
+          </w:tcPr>
+          <w:p>
+            <w:pPr>
+              <w:pStyle w:val="ListParagraph"/>
+              <w:numPr>
+                <w:ilvl w:val="0"/>
+                <w:numId w:val="45"/>
+              </w:numPr>
+              <w:tabs>
+                <w:tab w:val="clear" w:pos="720"/>
+                <w:tab w:val="left" w:pos="540"/>
+              </w:tabs>
+              <w:rPr>
+                <w:rFonts w:ascii="Calibri" w:hAnsi="Calibri"/>
+                <w:i/>
+                <w:szCs w:val="24"/>
+              </w:rPr>
+            </w:pPr>
+            <w:r>
+              <w:rPr>
+                <w:rFonts w:ascii="Calibri" w:hAnsi="Calibri"/>
+                <w:i/>
+                <w:szCs w:val="24"/>
+              </w:rPr>
+              <w:t>Initial screen presented to the user</w:t>
+            </w:r>
+          </w:p>
+        </w:tc>
+        <w:tc>
+          <w:tcPr>
+            <w:tcW w:w="4623" w:type="dxa"/>
+          </w:tcPr>
+          <w:p>
+            <w:pPr>
+              <w:tabs>
+                <w:tab w:val="clear" w:pos="720"/>
+                <w:tab w:val="left" w:pos="540"/>
+              </w:tabs>
+              <w:jc w:val="center"/>
+              <w:rPr>
+                <w:rFonts w:ascii="Calibri" w:hAnsi="Calibri"/>
+                <w:i/>
+                <w:szCs w:val="24"/>
+              </w:rPr>
+            </w:pPr>
+            <w:r>
+              <w:rPr>
+                <w:noProof/>
+              </w:rPr>
+              <w:drawing>
+                <wp:inline distT="0" distB="0" distL="0" distR="0" wp14:anchorId="641BE770" wp14:editId="354B0527">
+                  <wp:extent cx="1959268" cy="3710940"/>
+                  <wp:effectExtent l="0" t="0" r="0" b="0"/>
+                  <wp:docPr id="1" name="Picture 1"/>
+                  <wp:cNvGraphicFramePr>
+                    <a:graphicFrameLocks xmlns:a="http://schemas.openxmlformats.org/drawingml/2006/main" noChangeAspect="1"/>
+                  </wp:cNvGraphicFramePr>
+                  <a:graphic xmlns:a="http://schemas.openxmlformats.org/drawingml/2006/main">
+                    <a:graphicData uri="http://schemas.openxmlformats.org/drawingml/2006/picture">
+                      <pic:pic xmlns:pic="http://schemas.openxmlformats.org/drawingml/2006/picture">
+                        <pic:nvPicPr>
+                          <pic:cNvPr id="0" name="Picture 1"/>
+                          <pic:cNvPicPr>
+                            <a:picLocks noChangeAspect="1" noChangeArrowheads="1"/>
+                          </pic:cNvPicPr>
+                        </pic:nvPicPr>
+                        <pic:blipFill>
+                          <a:blip r:embed="rId14">
+                            <a:extLst>
+                              <a:ext uri="{28A0092B-C50C-407E-A947-70E740481C1C}">
+                                <a14:useLocalDpi xmlns:a14="http://schemas.microsoft.com/office/drawing/2010/main" val="0"/>
+                              </a:ext>
+                            </a:extLst>
+                          </a:blip>
+                          <a:srcRect/>
+                          <a:stretch>
+                            <a:fillRect/>
+                          </a:stretch>
+                        </pic:blipFill>
+                        <pic:spPr bwMode="auto">
+                          <a:xfrm>
+                            <a:off x="0" y="0"/>
+                            <a:ext cx="1959653" cy="3711668"/>
+                          </a:xfrm>
+                          <a:prstGeom prst="rect">
+                            <a:avLst/>
+                          </a:prstGeom>
+                          <a:noFill/>
+                          <a:ln>
+                            <a:noFill/>
+                          </a:ln>
+                        </pic:spPr>
+                      </pic:pic>
+                    </a:graphicData>
+                  </a:graphic>
+                </wp:inline>
+              </w:drawing>
+            </w:r>
+          </w:p>
+        </w:tc>
+      </w:tr>
+    </w:tbl>
+    <w:p>
+      <w:pPr>
+        <w:tabs>
+          <w:tab w:val="clear" w:pos="720"/>
+          <w:tab w:val="left" w:pos="540"/>
+        </w:tabs>
+        <w:rPr>
+          <w:rFonts w:ascii="Calibri" w:hAnsi="Calibri"/>
+          <w:i/>
+          <w:szCs w:val="24"/>
+        </w:rPr>
+      </w:pPr>
+    </w:p>
+    <w:p>
+      <w:pPr>
+        <w:tabs>
+          <w:tab w:val="clear" w:pos="720"/>
+          <w:tab w:val="clear" w:pos="5760"/>
+        </w:tabs>
+        <w:ind w:right="0"/>
+        <w:rPr>
+          <w:rFonts w:ascii="Calibri" w:hAnsi="Calibri"/>
+          <w:i/>
+          <w:szCs w:val="24"/>
+        </w:rPr>
+      </w:pPr>
+      <w:r>
+        <w:rPr>
+          <w:rFonts w:ascii="Calibri" w:hAnsi="Calibri"/>
+          <w:i/>
+          <w:szCs w:val="24"/>
+        </w:rPr>
+        <w:br w:type="page"/>
+      </w:r>
+    </w:p>
+    <w:p>
+      <w:pPr>
+        <w:tabs>
+          <w:tab w:val="clear" w:pos="720"/>
+          <w:tab w:val="left" w:pos="630"/>
+        </w:tabs>
+        <w:rPr>
+          <w:rFonts w:ascii="Calibri" w:hAnsi="Calibri"/>
+          <w:i/>
+          <w:szCs w:val="24"/>
+        </w:rPr>
+      </w:pPr>
+      <w:r>
+        <w:rPr>
+          <w:rFonts w:ascii="Calibri" w:hAnsi="Calibri"/>
+          <w:i/>
+          <w:szCs w:val="24"/>
+        </w:rPr>
+        <w:lastRenderedPageBreak/>
+        <w:t xml:space="preserve">4.1.2 </w:t>
+      </w:r>
+      <w:r>
+        <w:rPr>
+          <w:rFonts w:ascii="Calibri" w:hAnsi="Calibri"/>
+          <w:i/>
+          <w:szCs w:val="24"/>
+        </w:rPr>
+        <w:t>Registration</w:t>
+      </w:r>
+      <w:r>
+        <w:rPr>
+          <w:rFonts w:ascii="Calibri" w:hAnsi="Calibri"/>
+          <w:i/>
+          <w:szCs w:val="24"/>
+        </w:rPr>
+        <w:t xml:space="preserve"> Screen</w:t>
+      </w:r>
+    </w:p>
+    <w:p>
+      <w:pPr>
+        <w:tabs>
+          <w:tab w:val="clear" w:pos="720"/>
+          <w:tab w:val="left" w:pos="630"/>
+        </w:tabs>
+        <w:rPr>
+          <w:rFonts w:ascii="Calibri" w:hAnsi="Calibri"/>
+          <w:i/>
+          <w:szCs w:val="24"/>
+        </w:rPr>
+      </w:pPr>
+    </w:p>
+    <w:tbl>
+      <w:tblPr>
+        <w:tblStyle w:val="TableGrid"/>
+        <w:tblW w:w="0" w:type="auto"/>
+        <w:tblBorders>
+          <w:insideH w:val="none" w:sz="0" w:space="0" w:color="auto"/>
+          <w:insideV w:val="none" w:sz="0" w:space="0" w:color="auto"/>
+        </w:tblBorders>
+        <w:tblLook w:val="04A0" w:firstRow="1" w:lastRow="0" w:firstColumn="1" w:lastColumn="0" w:noHBand="0" w:noVBand="1"/>
+      </w:tblPr>
+      <w:tblGrid>
+        <w:gridCol w:w="4622"/>
+        <w:gridCol w:w="4623"/>
+      </w:tblGrid>
+      <w:tr>
+        <w:tc>
+          <w:tcPr>
+            <w:tcW w:w="4622" w:type="dxa"/>
+            <w:vAlign w:val="center"/>
+          </w:tcPr>
+          <w:p>
+            <w:pPr>
+              <w:pStyle w:val="ListParagraph"/>
+              <w:numPr>
+                <w:ilvl w:val="0"/>
+                <w:numId w:val="45"/>
+              </w:numPr>
+              <w:tabs>
+                <w:tab w:val="clear" w:pos="720"/>
+                <w:tab w:val="left" w:pos="540"/>
+              </w:tabs>
+              <w:rPr>
+                <w:rFonts w:ascii="Calibri" w:hAnsi="Calibri"/>
+                <w:i/>
+                <w:szCs w:val="24"/>
+              </w:rPr>
+            </w:pPr>
+            <w:r>
+              <w:rPr>
+                <w:rFonts w:ascii="Calibri" w:hAnsi="Calibri"/>
+                <w:i/>
+                <w:szCs w:val="24"/>
+              </w:rPr>
+              <w:t>For first-time run experience screen</w:t>
+            </w:r>
+          </w:p>
+        </w:tc>
+        <w:tc>
+          <w:tcPr>
+            <w:tcW w:w="4623" w:type="dxa"/>
+          </w:tcPr>
+          <w:p>
+            <w:pPr>
+              <w:tabs>
+                <w:tab w:val="clear" w:pos="720"/>
+                <w:tab w:val="left" w:pos="540"/>
+              </w:tabs>
+              <w:jc w:val="center"/>
+              <w:rPr>
+                <w:rFonts w:ascii="Calibri" w:hAnsi="Calibri"/>
+                <w:i/>
+                <w:szCs w:val="24"/>
+              </w:rPr>
+            </w:pPr>
+            <w:r>
+              <w:rPr>
+                <w:noProof/>
+              </w:rPr>
+              <w:drawing>
+                <wp:inline distT="0" distB="0" distL="0" distR="0" wp14:anchorId="7B636415" wp14:editId="26F3538F">
+                  <wp:extent cx="1958700" cy="3579707"/>
+                  <wp:effectExtent l="0" t="0" r="0" b="1905"/>
+                  <wp:docPr id="5" name="Picture 5"/>
+                  <wp:cNvGraphicFramePr>
+                    <a:graphicFrameLocks xmlns:a="http://schemas.openxmlformats.org/drawingml/2006/main" noChangeAspect="1"/>
+                  </wp:cNvGraphicFramePr>
+                  <a:graphic xmlns:a="http://schemas.openxmlformats.org/drawingml/2006/main">
+                    <a:graphicData uri="http://schemas.openxmlformats.org/drawingml/2006/picture">
+                      <pic:pic xmlns:pic="http://schemas.openxmlformats.org/drawingml/2006/picture">
+                        <pic:nvPicPr>
+                          <pic:cNvPr id="0" name="Picture 3"/>
+                          <pic:cNvPicPr>
+                            <a:picLocks noChangeAspect="1" noChangeArrowheads="1"/>
+                          </pic:cNvPicPr>
+                        </pic:nvPicPr>
+                        <pic:blipFill>
+                          <a:blip r:embed="rId15">
+                            <a:extLst>
+                              <a:ext uri="{28A0092B-C50C-407E-A947-70E740481C1C}">
+                                <a14:useLocalDpi xmlns:a14="http://schemas.microsoft.com/office/drawing/2010/main" val="0"/>
+                              </a:ext>
+                            </a:extLst>
+                          </a:blip>
+                          <a:srcRect/>
+                          <a:stretch>
+                            <a:fillRect/>
+                          </a:stretch>
+                        </pic:blipFill>
+                        <pic:spPr bwMode="auto">
+                          <a:xfrm>
+                            <a:off x="0" y="0"/>
+                            <a:ext cx="1959630" cy="3581406"/>
+                          </a:xfrm>
+                          <a:prstGeom prst="rect">
+                            <a:avLst/>
+                          </a:prstGeom>
+                          <a:noFill/>
+                          <a:ln>
+                            <a:noFill/>
+                          </a:ln>
+                        </pic:spPr>
+                      </pic:pic>
+                    </a:graphicData>
+                  </a:graphic>
+                </wp:inline>
+              </w:drawing>
+            </w:r>
+          </w:p>
+        </w:tc>
+      </w:tr>
+    </w:tbl>
+    <w:p>
+      <w:pPr>
+        <w:tabs>
+          <w:tab w:val="clear" w:pos="720"/>
+          <w:tab w:val="left" w:pos="630"/>
+        </w:tabs>
+        <w:rPr>
+          <w:rFonts w:ascii="Calibri" w:hAnsi="Calibri"/>
+          <w:i/>
+          <w:szCs w:val="24"/>
+        </w:rPr>
+      </w:pPr>
+    </w:p>
+    <w:p>
+      <w:pPr>
+        <w:tabs>
+          <w:tab w:val="clear" w:pos="720"/>
+          <w:tab w:val="left" w:pos="540"/>
+        </w:tabs>
+        <w:jc w:val="center"/>
+        <w:rPr>
+          <w:rFonts w:ascii="Calibri" w:hAnsi="Calibri"/>
+          <w:i/>
+          <w:szCs w:val="24"/>
+        </w:rPr>
+      </w:pPr>
+    </w:p>
+    <w:p>
+      <w:pPr>
+        <w:tabs>
+          <w:tab w:val="clear" w:pos="720"/>
+          <w:tab w:val="left" w:pos="540"/>
+        </w:tabs>
+        <w:rPr>
+          <w:rFonts w:ascii="Calibri" w:hAnsi="Calibri"/>
+          <w:i/>
+          <w:szCs w:val="24"/>
+        </w:rPr>
+      </w:pPr>
+    </w:p>
+    <w:p>
+      <w:pPr>
+        <w:tabs>
+          <w:tab w:val="clear" w:pos="720"/>
+          <w:tab w:val="clear" w:pos="5760"/>
+        </w:tabs>
+        <w:ind w:right="0"/>
+        <w:rPr>
+          <w:rFonts w:ascii="Calibri" w:hAnsi="Calibri"/>
+          <w:i/>
+          <w:szCs w:val="24"/>
+        </w:rPr>
+      </w:pPr>
+    </w:p>
+    <w:p>
+      <w:pPr>
+        <w:tabs>
+          <w:tab w:val="clear" w:pos="720"/>
+          <w:tab w:val="left" w:pos="540"/>
+        </w:tabs>
+        <w:rPr>
+          <w:rFonts w:ascii="Calibri" w:hAnsi="Calibri"/>
+          <w:i/>
+          <w:szCs w:val="24"/>
+        </w:rPr>
+      </w:pPr>
+      <w:r>
+        <w:rPr>
+          <w:rFonts w:ascii="Calibri" w:hAnsi="Calibri"/>
+          <w:i/>
+          <w:szCs w:val="24"/>
+        </w:rPr>
+        <w:t xml:space="preserve">4.1.3 </w:t>
+      </w:r>
+      <w:r>
+        <w:rPr>
+          <w:rFonts w:ascii="Calibri" w:hAnsi="Calibri"/>
+          <w:i/>
+          <w:szCs w:val="24"/>
+        </w:rPr>
+        <w:t>Login</w:t>
+      </w:r>
+      <w:r>
+        <w:rPr>
+          <w:rFonts w:ascii="Calibri" w:hAnsi="Calibri"/>
+          <w:i/>
+          <w:szCs w:val="24"/>
+        </w:rPr>
+        <w:t xml:space="preserve"> Screen</w:t>
+      </w:r>
+    </w:p>
+    <w:tbl>
+      <w:tblPr>
+        <w:tblStyle w:val="TableGrid"/>
+        <w:tblW w:w="0" w:type="auto"/>
+        <w:tblBorders>
+          <w:insideH w:val="none" w:sz="0" w:space="0" w:color="auto"/>
+          <w:insideV w:val="none" w:sz="0" w:space="0" w:color="auto"/>
+        </w:tblBorders>
+        <w:tblLook w:val="04A0" w:firstRow="1" w:lastRow="0" w:firstColumn="1" w:lastColumn="0" w:noHBand="0" w:noVBand="1"/>
+      </w:tblPr>
+      <w:tblGrid>
+        <w:gridCol w:w="4622"/>
+        <w:gridCol w:w="4623"/>
+      </w:tblGrid>
+      <w:tr>
+        <w:tc>
+          <w:tcPr>
+            <w:tcW w:w="4622" w:type="dxa"/>
+            <w:vAlign w:val="center"/>
+          </w:tcPr>
+          <w:p>
+            <w:pPr>
+              <w:pStyle w:val="ListParagraph"/>
+              <w:numPr>
+                <w:ilvl w:val="0"/>
+                <w:numId w:val="45"/>
+              </w:numPr>
+              <w:tabs>
+                <w:tab w:val="clear" w:pos="720"/>
+                <w:tab w:val="left" w:pos="540"/>
+              </w:tabs>
+              <w:rPr>
+                <w:rFonts w:ascii="Calibri" w:hAnsi="Calibri"/>
+                <w:i/>
+                <w:szCs w:val="24"/>
+              </w:rPr>
+            </w:pPr>
+            <w:r>
+              <w:rPr>
+                <w:rFonts w:ascii="Calibri" w:hAnsi="Calibri"/>
+                <w:i/>
+                <w:szCs w:val="24"/>
+              </w:rPr>
+              <w:t>Login screen presented to the user</w:t>
+            </w:r>
+          </w:p>
+        </w:tc>
+        <w:tc>
+          <w:tcPr>
+            <w:tcW w:w="4623" w:type="dxa"/>
+          </w:tcPr>
+          <w:p>
+            <w:pPr>
+              <w:tabs>
+                <w:tab w:val="clear" w:pos="720"/>
+                <w:tab w:val="left" w:pos="540"/>
+              </w:tabs>
+              <w:jc w:val="center"/>
+              <w:rPr>
+                <w:rFonts w:ascii="Calibri" w:hAnsi="Calibri"/>
+                <w:i/>
+                <w:szCs w:val="24"/>
+              </w:rPr>
+            </w:pPr>
+            <w:r>
+              <w:rPr>
+                <w:noProof/>
+              </w:rPr>
+              <w:drawing>
+                <wp:inline distT="0" distB="0" distL="0" distR="0" wp14:anchorId="19266466" wp14:editId="1A1A21DB">
+                  <wp:extent cx="2032635" cy="3706421"/>
+                  <wp:effectExtent l="0" t="0" r="0" b="2540"/>
+                  <wp:docPr id="8" name="Picture 8"/>
+                  <wp:cNvGraphicFramePr>
+                    <a:graphicFrameLocks xmlns:a="http://schemas.openxmlformats.org/drawingml/2006/main" noChangeAspect="1"/>
+                  </wp:cNvGraphicFramePr>
+                  <a:graphic xmlns:a="http://schemas.openxmlformats.org/drawingml/2006/main">
+                    <a:graphicData uri="http://schemas.openxmlformats.org/drawingml/2006/picture">
+                      <pic:pic xmlns:pic="http://schemas.openxmlformats.org/drawingml/2006/picture">
+                        <pic:nvPicPr>
+                          <pic:cNvPr id="0" name="Picture 2"/>
+                          <pic:cNvPicPr>
+                            <a:picLocks noChangeAspect="1" noChangeArrowheads="1"/>
+                          </pic:cNvPicPr>
+                        </pic:nvPicPr>
+                        <pic:blipFill>
+                          <a:blip r:embed="rId16">
+                            <a:extLst>
+                              <a:ext uri="{28A0092B-C50C-407E-A947-70E740481C1C}">
+                                <a14:useLocalDpi xmlns:a14="http://schemas.microsoft.com/office/drawing/2010/main" val="0"/>
+                              </a:ext>
+                            </a:extLst>
+                          </a:blip>
+                          <a:srcRect/>
+                          <a:stretch>
+                            <a:fillRect/>
+                          </a:stretch>
+                        </pic:blipFill>
+                        <pic:spPr bwMode="auto">
+                          <a:xfrm>
+                            <a:off x="0" y="0"/>
+                            <a:ext cx="2033771" cy="3708492"/>
+                          </a:xfrm>
+                          <a:prstGeom prst="rect">
+                            <a:avLst/>
+                          </a:prstGeom>
+                          <a:noFill/>
+                          <a:ln>
+                            <a:noFill/>
+                          </a:ln>
+                        </pic:spPr>
+                      </pic:pic>
+                    </a:graphicData>
+                  </a:graphic>
+                </wp:inline>
+              </w:drawing>
+            </w:r>
+          </w:p>
+        </w:tc>
+      </w:tr>
+    </w:tbl>
     <w:p>
       <w:pPr>
         <w:rPr>
@@ -6573,14 +7130,15 @@
       <w:pPr>
         <w:pStyle w:val="Heading1"/>
       </w:pPr>
-      <w:bookmarkStart w:id="19" w:name="_Toc286149455"/>
-      <w:r>
+      <w:bookmarkStart w:id="20" w:name="_Toc286149455"/>
+      <w:r>
+        <w:lastRenderedPageBreak/>
         <w:t>4. 2</w:t>
       </w:r>
       <w:r>
         <w:t>. Software Interfaces</w:t>
       </w:r>
-      <w:bookmarkEnd w:id="19"/>
+      <w:bookmarkEnd w:id="20"/>
     </w:p>
     <w:p>
       <w:pPr>
@@ -6652,14 +7210,14 @@
       <w:pPr>
         <w:pStyle w:val="Heading1"/>
       </w:pPr>
-      <w:bookmarkStart w:id="20" w:name="_Toc286149456"/>
+      <w:bookmarkStart w:id="21" w:name="_Toc286149456"/>
       <w:r>
         <w:t>4. 3</w:t>
       </w:r>
       <w:r>
         <w:t>. Communication Protocols and Interfaces</w:t>
       </w:r>
-      <w:bookmarkEnd w:id="20"/>
+      <w:bookmarkEnd w:id="21"/>
     </w:p>
     <w:p/>
     <w:p>
@@ -6721,7 +7279,7 @@
         </w:rPr>
         <w:tab/>
       </w:r>
-      <w:hyperlink r:id="rId14" w:history="1">
+      <w:hyperlink r:id="rId17" w:history="1">
         <w:r>
           <w:rPr>
             <w:rStyle w:val="Hyperlink"/>
@@ -6804,31 +7362,25 @@
       <w:pPr>
         <w:pStyle w:val="Heading1"/>
       </w:pPr>
-      <w:bookmarkStart w:id="21" w:name="_Toc286149457"/>
-      <w:r>
-        <w:rPr>
-          <w:sz w:val="24"/>
-        </w:rPr>
+      <w:bookmarkStart w:id="22" w:name="_Toc286149457"/>
+      <w:r>
         <w:lastRenderedPageBreak/>
-        <w:t>5</w:t>
-      </w:r>
-      <w:r>
-        <w:t>. System Features</w:t>
-      </w:r>
-      <w:bookmarkEnd w:id="21"/>
+        <w:t>5. System Features</w:t>
+      </w:r>
+      <w:bookmarkEnd w:id="22"/>
     </w:p>
     <w:p>
       <w:pPr>
         <w:pStyle w:val="Heading1"/>
       </w:pPr>
-      <w:bookmarkStart w:id="22" w:name="_Toc286149458"/>
+      <w:bookmarkStart w:id="23" w:name="_Toc286149458"/>
       <w:r>
         <w:t xml:space="preserve">5.1. </w:t>
       </w:r>
       <w:r>
         <w:t>FIRST RUN EXPERIENCE</w:t>
       </w:r>
-      <w:bookmarkEnd w:id="22"/>
+      <w:bookmarkEnd w:id="23"/>
     </w:p>
     <w:p>
       <w:pPr>
@@ -6841,11 +7393,11 @@
       <w:pPr>
         <w:pStyle w:val="Heading1"/>
       </w:pPr>
-      <w:bookmarkStart w:id="23" w:name="_Toc286149459"/>
+      <w:bookmarkStart w:id="24" w:name="_Toc286149459"/>
       <w:r>
         <w:t>5.1.1. Description</w:t>
       </w:r>
-      <w:bookmarkEnd w:id="23"/>
+      <w:bookmarkEnd w:id="24"/>
     </w:p>
     <w:p>
       <w:pPr>
@@ -6903,11 +7455,11 @@
       <w:pPr>
         <w:pStyle w:val="Heading1"/>
       </w:pPr>
-      <w:bookmarkStart w:id="24" w:name="_Toc286149460"/>
+      <w:bookmarkStart w:id="25" w:name="_Toc286149460"/>
       <w:r>
         <w:t>5.1.2.  Action/result</w:t>
       </w:r>
-      <w:bookmarkEnd w:id="24"/>
+      <w:bookmarkEnd w:id="25"/>
     </w:p>
     <w:p>
       <w:pPr>
@@ -7034,11 +7586,11 @@
       <w:pPr>
         <w:pStyle w:val="Heading1"/>
       </w:pPr>
-      <w:bookmarkStart w:id="25" w:name="_Toc286149461"/>
+      <w:bookmarkStart w:id="26" w:name="_Toc286149461"/>
       <w:r>
         <w:t>5.1.3. Functional Requirements</w:t>
       </w:r>
-      <w:bookmarkEnd w:id="25"/>
+      <w:bookmarkEnd w:id="26"/>
     </w:p>
     <w:p>
       <w:pPr>
@@ -7157,7 +7709,7 @@
         </w:rPr>
         <w:t xml:space="preserve"> (</w:t>
       </w:r>
-      <w:hyperlink r:id="rId15" w:history="1">
+      <w:hyperlink r:id="rId18" w:history="1">
         <w:proofErr w:type="spellStart"/>
         <w:r>
           <w:rPr>
@@ -7454,11 +8006,11 @@
       <w:pPr>
         <w:pStyle w:val="Heading1"/>
       </w:pPr>
-      <w:bookmarkStart w:id="26" w:name="_Toc286149462"/>
+      <w:bookmarkStart w:id="27" w:name="_Toc286149462"/>
       <w:r>
         <w:t>5.1.4. NFR</w:t>
       </w:r>
-      <w:bookmarkEnd w:id="26"/>
+      <w:bookmarkEnd w:id="27"/>
     </w:p>
     <w:p>
       <w:pPr>
@@ -7763,7 +8315,7 @@
       <w:pPr>
         <w:pStyle w:val="Heading1"/>
       </w:pPr>
-      <w:bookmarkStart w:id="27" w:name="_Toc286149463"/>
+      <w:bookmarkStart w:id="28" w:name="_Toc286149463"/>
       <w:r>
         <w:t xml:space="preserve">5.2. </w:t>
       </w:r>
@@ -7776,17 +8328,17 @@
       <w:r>
         <w:t>APPOINTMENTS</w:t>
       </w:r>
-      <w:bookmarkEnd w:id="27"/>
+      <w:bookmarkEnd w:id="28"/>
     </w:p>
     <w:p>
       <w:pPr>
         <w:pStyle w:val="Heading1"/>
       </w:pPr>
-      <w:bookmarkStart w:id="28" w:name="_Toc286149464"/>
+      <w:bookmarkStart w:id="29" w:name="_Toc286149464"/>
       <w:r>
         <w:t>5.2.1. Description</w:t>
       </w:r>
-      <w:bookmarkEnd w:id="28"/>
+      <w:bookmarkEnd w:id="29"/>
     </w:p>
     <w:p>
       <w:pPr>
@@ -7834,11 +8386,11 @@
       <w:pPr>
         <w:pStyle w:val="Heading1"/>
       </w:pPr>
-      <w:bookmarkStart w:id="29" w:name="_Toc286149465"/>
+      <w:bookmarkStart w:id="30" w:name="_Toc286149465"/>
       <w:r>
         <w:t>5.2.2.  Action/result</w:t>
       </w:r>
-      <w:bookmarkEnd w:id="29"/>
+      <w:bookmarkEnd w:id="30"/>
     </w:p>
     <w:p>
       <w:pPr>
@@ -7925,11 +8477,11 @@
       <w:pPr>
         <w:pStyle w:val="Heading1"/>
       </w:pPr>
-      <w:bookmarkStart w:id="30" w:name="_Toc286149466"/>
+      <w:bookmarkStart w:id="31" w:name="_Toc286149466"/>
       <w:r>
         <w:t>5.2.3. Functional Requirements</w:t>
       </w:r>
-      <w:bookmarkEnd w:id="30"/>
+      <w:bookmarkEnd w:id="31"/>
     </w:p>
     <w:p>
       <w:pPr>
@@ -8094,11 +8646,11 @@
       <w:pPr>
         <w:pStyle w:val="Heading1"/>
       </w:pPr>
-      <w:bookmarkStart w:id="31" w:name="_Toc286149467"/>
+      <w:bookmarkStart w:id="32" w:name="_Toc286149467"/>
       <w:r>
         <w:t>5.2.4. NFR</w:t>
       </w:r>
-      <w:bookmarkEnd w:id="31"/>
+      <w:bookmarkEnd w:id="32"/>
     </w:p>
     <w:p>
       <w:pPr>
@@ -8164,7 +8716,7 @@
       <w:pPr>
         <w:pStyle w:val="Heading1"/>
       </w:pPr>
-      <w:bookmarkStart w:id="32" w:name="_Toc286149468"/>
+      <w:bookmarkStart w:id="33" w:name="_Toc286149468"/>
       <w:r>
         <w:t xml:space="preserve">5.3. </w:t>
       </w:r>
@@ -8183,20 +8735,20 @@
       <w:r>
         <w:t>Y</w:t>
       </w:r>
-      <w:bookmarkEnd w:id="32"/>
+      <w:bookmarkEnd w:id="33"/>
     </w:p>
     <w:p>
       <w:pPr>
         <w:pStyle w:val="Heading1"/>
       </w:pPr>
-      <w:bookmarkStart w:id="33" w:name="_Toc286149469"/>
+      <w:bookmarkStart w:id="34" w:name="_Toc286149469"/>
       <w:r>
         <w:t>5.3</w:t>
       </w:r>
       <w:r>
         <w:t>.1. Description</w:t>
       </w:r>
-      <w:bookmarkEnd w:id="33"/>
+      <w:bookmarkEnd w:id="34"/>
     </w:p>
     <w:p>
       <w:pPr>
@@ -8278,14 +8830,14 @@
       <w:pPr>
         <w:pStyle w:val="Heading1"/>
       </w:pPr>
-      <w:bookmarkStart w:id="34" w:name="_Toc286149470"/>
+      <w:bookmarkStart w:id="35" w:name="_Toc286149470"/>
       <w:r>
         <w:t>5.3</w:t>
       </w:r>
       <w:r>
         <w:t>.2.  Action/result</w:t>
       </w:r>
-      <w:bookmarkEnd w:id="34"/>
+      <w:bookmarkEnd w:id="35"/>
     </w:p>
     <w:p>
       <w:pPr>
@@ -8403,12 +8955,12 @@
       <w:pPr>
         <w:pStyle w:val="Heading1"/>
       </w:pPr>
-      <w:bookmarkStart w:id="35" w:name="_Toc286149471"/>
+      <w:bookmarkStart w:id="36" w:name="_Toc286149471"/>
       <w:r>
         <w:lastRenderedPageBreak/>
         <w:t>5.3.3. Functional Requirements</w:t>
       </w:r>
-      <w:bookmarkEnd w:id="35"/>
+      <w:bookmarkEnd w:id="36"/>
     </w:p>
     <w:p>
       <w:pPr>
@@ -8477,14 +9029,14 @@
       <w:pPr>
         <w:pStyle w:val="Heading1"/>
       </w:pPr>
-      <w:bookmarkStart w:id="36" w:name="_Toc286149472"/>
+      <w:bookmarkStart w:id="37" w:name="_Toc286149472"/>
       <w:r>
         <w:t>5.3</w:t>
       </w:r>
       <w:r>
         <w:t>.4. NFR</w:t>
       </w:r>
-      <w:bookmarkEnd w:id="36"/>
+      <w:bookmarkEnd w:id="37"/>
     </w:p>
     <w:p>
       <w:pPr>
@@ -8557,7 +9109,7 @@
       <w:pPr>
         <w:pStyle w:val="Heading1"/>
       </w:pPr>
-      <w:bookmarkStart w:id="37" w:name="_Toc286149473"/>
+      <w:bookmarkStart w:id="38" w:name="_Toc286149473"/>
       <w:r>
         <w:t>5.4. CHECK-IN</w:t>
       </w:r>
@@ -8576,7 +9128,7 @@
       <w:r>
         <w:t>Y</w:t>
       </w:r>
-      <w:bookmarkEnd w:id="37"/>
+      <w:bookmarkEnd w:id="38"/>
     </w:p>
     <w:p>
       <w:pPr>
@@ -8589,11 +9141,11 @@
       <w:pPr>
         <w:pStyle w:val="Heading1"/>
       </w:pPr>
-      <w:bookmarkStart w:id="38" w:name="_Toc286149474"/>
+      <w:bookmarkStart w:id="39" w:name="_Toc286149474"/>
       <w:r>
         <w:t>5.4.1. Description</w:t>
       </w:r>
-      <w:bookmarkEnd w:id="38"/>
+      <w:bookmarkEnd w:id="39"/>
     </w:p>
     <w:p>
       <w:pPr>
@@ -8651,11 +9203,11 @@
       <w:pPr>
         <w:pStyle w:val="Heading1"/>
       </w:pPr>
-      <w:bookmarkStart w:id="39" w:name="_Toc286149475"/>
+      <w:bookmarkStart w:id="40" w:name="_Toc286149475"/>
       <w:r>
         <w:t>5.4.2.  Action/result</w:t>
       </w:r>
-      <w:bookmarkEnd w:id="39"/>
+      <w:bookmarkEnd w:id="40"/>
     </w:p>
     <w:p>
       <w:pPr>
@@ -8720,11 +9272,11 @@
       <w:pPr>
         <w:pStyle w:val="Heading1"/>
       </w:pPr>
-      <w:bookmarkStart w:id="40" w:name="_Toc286149476"/>
+      <w:bookmarkStart w:id="41" w:name="_Toc286149476"/>
       <w:r>
         <w:t>5.4.3. Functional Requirements</w:t>
       </w:r>
-      <w:bookmarkEnd w:id="40"/>
+      <w:bookmarkEnd w:id="41"/>
     </w:p>
     <w:p>
       <w:pPr>
@@ -8825,7 +9377,7 @@
       <w:pPr>
         <w:pStyle w:val="Heading1"/>
       </w:pPr>
-      <w:bookmarkStart w:id="41" w:name="_Toc286149477"/>
+      <w:bookmarkStart w:id="42" w:name="_Toc286149477"/>
       <w:r>
         <w:t>5.</w:t>
       </w:r>
@@ -8835,7 +9387,7 @@
       <w:r>
         <w:t>.4. NFR</w:t>
       </w:r>
-      <w:bookmarkEnd w:id="41"/>
+      <w:bookmarkEnd w:id="42"/>
     </w:p>
     <w:p>
       <w:pPr>
@@ -8881,16 +9433,7 @@
           <w:rFonts w:ascii="Calibri" w:hAnsi="Calibri"/>
           <w:szCs w:val="24"/>
         </w:rPr>
-        <w:t>NFR-01</w:t>
-      </w:r>
-      <w:bookmarkStart w:id="42" w:name="_GoBack"/>
-      <w:bookmarkEnd w:id="42"/>
-      <w:r>
-        <w:rPr>
-          <w:rFonts w:ascii="Calibri" w:hAnsi="Calibri"/>
-          <w:szCs w:val="24"/>
-        </w:rPr>
-        <w:t xml:space="preserve"> </w:t>
+        <w:t xml:space="preserve">NFR-01 </w:t>
       </w:r>
       <w:r>
         <w:rPr>
@@ -10427,7 +10970,9 @@
       </w:pPr>
     </w:p>
     <w:sectPr>
-      <w:headerReference w:type="default" r:id="rId16"/>
+      <w:headerReference w:type="default" r:id="rId19"/>
+      <w:footerReference w:type="even" r:id="rId20"/>
+      <w:footerReference w:type="default" r:id="rId21"/>
       <w:type w:val="continuous"/>
       <w:pgSz w:w="11909" w:h="16834" w:code="9"/>
       <w:pgMar w:top="1440" w:right="1440" w:bottom="1440" w:left="1440" w:header="720" w:footer="720" w:gutter="0"/>
@@ -10456,6 +11001,93 @@
     </w:p>
   </w:endnote>
 </w:endnotes>
+</file>
+
+<file path=word/footer1.xml><?xml version="1.0" encoding="utf-8"?>
+<w:ftr xmlns:wpc="http://schemas.microsoft.com/office/word/2010/wordprocessingCanvas" xmlns:mo="http://schemas.microsoft.com/office/mac/office/2008/main" xmlns:mc="http://schemas.openxmlformats.org/markup-compatibility/2006" xmlns:mv="urn:schemas-microsoft-com:mac:vml" xmlns:o="urn:schemas-microsoft-com:office:office" xmlns:r="http://schemas.openxmlformats.org/officeDocument/2006/relationships" xmlns:m="http://schemas.openxmlformats.org/officeDocument/2006/math" xmlns:v="urn:schemas-microsoft-com:vml" xmlns:wp14="http://schemas.microsoft.com/office/word/2010/wordprocessingDrawing" xmlns:wp="http://schemas.openxmlformats.org/drawingml/2006/wordprocessingDrawing" xmlns:w10="urn:schemas-microsoft-com:office:word" xmlns:w="http://schemas.openxmlformats.org/wordprocessingml/2006/main" xmlns:w14="http://schemas.microsoft.com/office/word/2010/wordml" xmlns:wpg="http://schemas.microsoft.com/office/word/2010/wordprocessingGroup" xmlns:wpi="http://schemas.microsoft.com/office/word/2010/wordprocessingInk" xmlns:wne="http://schemas.microsoft.com/office/word/2006/wordml" xmlns:wps="http://schemas.microsoft.com/office/word/2010/wordprocessingShape" mc:Ignorable="w14 wp14">
+  <w:p>
+    <w:pPr>
+      <w:pStyle w:val="Footer"/>
+      <w:framePr w:wrap="around" w:vAnchor="text" w:hAnchor="margin" w:xAlign="center" w:y="1"/>
+      <w:rPr>
+        <w:rStyle w:val="PageNumber"/>
+      </w:rPr>
+    </w:pPr>
+    <w:r>
+      <w:rPr>
+        <w:rStyle w:val="PageNumber"/>
+      </w:rPr>
+      <w:fldChar w:fldCharType="begin"/>
+    </w:r>
+    <w:r>
+      <w:rPr>
+        <w:rStyle w:val="PageNumber"/>
+      </w:rPr>
+      <w:instrText xml:space="preserve">PAGE  </w:instrText>
+    </w:r>
+    <w:r>
+      <w:rPr>
+        <w:rStyle w:val="PageNumber"/>
+      </w:rPr>
+      <w:fldChar w:fldCharType="end"/>
+    </w:r>
+  </w:p>
+  <w:p>
+    <w:pPr>
+      <w:pStyle w:val="Footer"/>
+    </w:pPr>
+  </w:p>
+</w:ftr>
+</file>
+
+<file path=word/footer2.xml><?xml version="1.0" encoding="utf-8"?>
+<w:ftr xmlns:wpc="http://schemas.microsoft.com/office/word/2010/wordprocessingCanvas" xmlns:mo="http://schemas.microsoft.com/office/mac/office/2008/main" xmlns:mc="http://schemas.openxmlformats.org/markup-compatibility/2006" xmlns:mv="urn:schemas-microsoft-com:mac:vml" xmlns:o="urn:schemas-microsoft-com:office:office" xmlns:r="http://schemas.openxmlformats.org/officeDocument/2006/relationships" xmlns:m="http://schemas.openxmlformats.org/officeDocument/2006/math" xmlns:v="urn:schemas-microsoft-com:vml" xmlns:wp14="http://schemas.microsoft.com/office/word/2010/wordprocessingDrawing" xmlns:wp="http://schemas.openxmlformats.org/drawingml/2006/wordprocessingDrawing" xmlns:w10="urn:schemas-microsoft-com:office:word" xmlns:w="http://schemas.openxmlformats.org/wordprocessingml/2006/main" xmlns:w14="http://schemas.microsoft.com/office/word/2010/wordml" xmlns:wpg="http://schemas.microsoft.com/office/word/2010/wordprocessingGroup" xmlns:wpi="http://schemas.microsoft.com/office/word/2010/wordprocessingInk" xmlns:wne="http://schemas.microsoft.com/office/word/2006/wordml" xmlns:wps="http://schemas.microsoft.com/office/word/2010/wordprocessingShape" mc:Ignorable="w14 wp14">
+  <w:p>
+    <w:pPr>
+      <w:pStyle w:val="Footer"/>
+      <w:framePr w:wrap="around" w:vAnchor="text" w:hAnchor="margin" w:xAlign="center" w:y="1"/>
+      <w:rPr>
+        <w:rStyle w:val="PageNumber"/>
+      </w:rPr>
+    </w:pPr>
+    <w:r>
+      <w:rPr>
+        <w:rStyle w:val="PageNumber"/>
+      </w:rPr>
+      <w:fldChar w:fldCharType="begin"/>
+    </w:r>
+    <w:r>
+      <w:rPr>
+        <w:rStyle w:val="PageNumber"/>
+      </w:rPr>
+      <w:instrText xml:space="preserve">PAGE  </w:instrText>
+    </w:r>
+    <w:r>
+      <w:rPr>
+        <w:rStyle w:val="PageNumber"/>
+      </w:rPr>
+      <w:fldChar w:fldCharType="separate"/>
+    </w:r>
+    <w:r>
+      <w:rPr>
+        <w:rStyle w:val="PageNumber"/>
+        <w:noProof/>
+      </w:rPr>
+      <w:t>9</w:t>
+    </w:r>
+    <w:r>
+      <w:rPr>
+        <w:rStyle w:val="PageNumber"/>
+      </w:rPr>
+      <w:fldChar w:fldCharType="end"/>
+    </w:r>
+  </w:p>
+  <w:p>
+    <w:pPr>
+      <w:pStyle w:val="Footer"/>
+    </w:pPr>
+  </w:p>
+</w:ftr>
 </file>
 
 <file path=word/footnotes.xml><?xml version="1.0" encoding="utf-8"?>
@@ -12228,6 +12860,119 @@
     </w:lvl>
   </w:abstractNum>
   <w:abstractNum w:abstractNumId="39">
+    <w:nsid w:val="6C827A3F"/>
+    <w:multiLevelType w:val="hybridMultilevel"/>
+    <w:tmpl w:val="054ED088"/>
+    <w:lvl w:ilvl="0" w:tplc="04090001">
+      <w:start w:val="1"/>
+      <w:numFmt w:val="bullet"/>
+      <w:lvlText w:val=""/>
+      <w:lvlJc w:val="left"/>
+      <w:pPr>
+        <w:ind w:left="720" w:hanging="360"/>
+      </w:pPr>
+      <w:rPr>
+        <w:rFonts w:ascii="Symbol" w:hAnsi="Symbol" w:hint="default"/>
+      </w:rPr>
+    </w:lvl>
+    <w:lvl w:ilvl="1" w:tplc="04090003" w:tentative="1">
+      <w:start w:val="1"/>
+      <w:numFmt w:val="bullet"/>
+      <w:lvlText w:val="o"/>
+      <w:lvlJc w:val="left"/>
+      <w:pPr>
+        <w:ind w:left="1440" w:hanging="360"/>
+      </w:pPr>
+      <w:rPr>
+        <w:rFonts w:ascii="Courier New" w:hAnsi="Courier New" w:hint="default"/>
+      </w:rPr>
+    </w:lvl>
+    <w:lvl w:ilvl="2" w:tplc="04090005" w:tentative="1">
+      <w:start w:val="1"/>
+      <w:numFmt w:val="bullet"/>
+      <w:lvlText w:val=""/>
+      <w:lvlJc w:val="left"/>
+      <w:pPr>
+        <w:ind w:left="2160" w:hanging="360"/>
+      </w:pPr>
+      <w:rPr>
+        <w:rFonts w:ascii="Wingdings" w:hAnsi="Wingdings" w:hint="default"/>
+      </w:rPr>
+    </w:lvl>
+    <w:lvl w:ilvl="3" w:tplc="04090001" w:tentative="1">
+      <w:start w:val="1"/>
+      <w:numFmt w:val="bullet"/>
+      <w:lvlText w:val=""/>
+      <w:lvlJc w:val="left"/>
+      <w:pPr>
+        <w:ind w:left="2880" w:hanging="360"/>
+      </w:pPr>
+      <w:rPr>
+        <w:rFonts w:ascii="Symbol" w:hAnsi="Symbol" w:hint="default"/>
+      </w:rPr>
+    </w:lvl>
+    <w:lvl w:ilvl="4" w:tplc="04090003" w:tentative="1">
+      <w:start w:val="1"/>
+      <w:numFmt w:val="bullet"/>
+      <w:lvlText w:val="o"/>
+      <w:lvlJc w:val="left"/>
+      <w:pPr>
+        <w:ind w:left="3600" w:hanging="360"/>
+      </w:pPr>
+      <w:rPr>
+        <w:rFonts w:ascii="Courier New" w:hAnsi="Courier New" w:hint="default"/>
+      </w:rPr>
+    </w:lvl>
+    <w:lvl w:ilvl="5" w:tplc="04090005" w:tentative="1">
+      <w:start w:val="1"/>
+      <w:numFmt w:val="bullet"/>
+      <w:lvlText w:val=""/>
+      <w:lvlJc w:val="left"/>
+      <w:pPr>
+        <w:ind w:left="4320" w:hanging="360"/>
+      </w:pPr>
+      <w:rPr>
+        <w:rFonts w:ascii="Wingdings" w:hAnsi="Wingdings" w:hint="default"/>
+      </w:rPr>
+    </w:lvl>
+    <w:lvl w:ilvl="6" w:tplc="04090001" w:tentative="1">
+      <w:start w:val="1"/>
+      <w:numFmt w:val="bullet"/>
+      <w:lvlText w:val=""/>
+      <w:lvlJc w:val="left"/>
+      <w:pPr>
+        <w:ind w:left="5040" w:hanging="360"/>
+      </w:pPr>
+      <w:rPr>
+        <w:rFonts w:ascii="Symbol" w:hAnsi="Symbol" w:hint="default"/>
+      </w:rPr>
+    </w:lvl>
+    <w:lvl w:ilvl="7" w:tplc="04090003" w:tentative="1">
+      <w:start w:val="1"/>
+      <w:numFmt w:val="bullet"/>
+      <w:lvlText w:val="o"/>
+      <w:lvlJc w:val="left"/>
+      <w:pPr>
+        <w:ind w:left="5760" w:hanging="360"/>
+      </w:pPr>
+      <w:rPr>
+        <w:rFonts w:ascii="Courier New" w:hAnsi="Courier New" w:hint="default"/>
+      </w:rPr>
+    </w:lvl>
+    <w:lvl w:ilvl="8" w:tplc="04090005" w:tentative="1">
+      <w:start w:val="1"/>
+      <w:numFmt w:val="bullet"/>
+      <w:lvlText w:val=""/>
+      <w:lvlJc w:val="left"/>
+      <w:pPr>
+        <w:ind w:left="6480" w:hanging="360"/>
+      </w:pPr>
+      <w:rPr>
+        <w:rFonts w:ascii="Wingdings" w:hAnsi="Wingdings" w:hint="default"/>
+      </w:rPr>
+    </w:lvl>
+  </w:abstractNum>
+  <w:abstractNum w:abstractNumId="40">
     <w:nsid w:val="6D581F70"/>
     <w:multiLevelType w:val="singleLevel"/>
     <w:tmpl w:val="60E47306"/>
@@ -12249,7 +12994,7 @@
       </w:rPr>
     </w:lvl>
   </w:abstractNum>
-  <w:abstractNum w:abstractNumId="40">
+  <w:abstractNum w:abstractNumId="41">
     <w:nsid w:val="6E39536F"/>
     <w:multiLevelType w:val="hybridMultilevel"/>
     <w:tmpl w:val="3BBE5C90"/>
@@ -12335,7 +13080,7 @@
       </w:pPr>
     </w:lvl>
   </w:abstractNum>
-  <w:abstractNum w:abstractNumId="41">
+  <w:abstractNum w:abstractNumId="42">
     <w:nsid w:val="724103EA"/>
     <w:multiLevelType w:val="hybridMultilevel"/>
     <w:tmpl w:val="8FE611EE"/>
@@ -12424,7 +13169,7 @@
       </w:pPr>
     </w:lvl>
   </w:abstractNum>
-  <w:abstractNum w:abstractNumId="42">
+  <w:abstractNum w:abstractNumId="43">
     <w:nsid w:val="734275D8"/>
     <w:multiLevelType w:val="singleLevel"/>
     <w:tmpl w:val="60E47306"/>
@@ -12456,7 +13201,7 @@
     <w:abstractNumId w:val="26"/>
   </w:num>
   <w:num w:numId="4">
-    <w:abstractNumId w:val="42"/>
+    <w:abstractNumId w:val="43"/>
   </w:num>
   <w:num w:numId="5">
     <w:abstractNumId w:val="6"/>
@@ -12526,7 +13271,7 @@
     <w:abstractNumId w:val="9"/>
   </w:num>
   <w:num w:numId="21">
-    <w:abstractNumId w:val="39"/>
+    <w:abstractNumId w:val="40"/>
   </w:num>
   <w:num w:numId="22">
     <w:abstractNumId w:val="30"/>
@@ -12577,13 +13322,13 @@
     <w:abstractNumId w:val="27"/>
   </w:num>
   <w:num w:numId="38">
-    <w:abstractNumId w:val="41"/>
+    <w:abstractNumId w:val="42"/>
   </w:num>
   <w:num w:numId="39">
     <w:abstractNumId w:val="33"/>
   </w:num>
   <w:num w:numId="40">
-    <w:abstractNumId w:val="40"/>
+    <w:abstractNumId w:val="41"/>
   </w:num>
   <w:num w:numId="41">
     <w:abstractNumId w:val="16"/>
@@ -12596,6 +13341,9 @@
   </w:num>
   <w:num w:numId="44">
     <w:abstractNumId w:val="35"/>
+  </w:num>
+  <w:num w:numId="45">
+    <w:abstractNumId w:val="39"/>
   </w:num>
   <w:numIdMacAtCleanup w:val="33"/>
 </w:numbering>
@@ -12774,7 +13522,7 @@
     <w:next w:val="Normal"/>
     <w:autoRedefine/>
     <w:qFormat/>
-    <w:rsid w:val="00A103CD"/>
+    <w:rsid w:val="00DA5732"/>
     <w:pPr>
       <w:tabs>
         <w:tab w:val="clear" w:pos="720"/>
@@ -13484,7 +14232,7 @@
     <w:next w:val="Normal"/>
     <w:autoRedefine/>
     <w:qFormat/>
-    <w:rsid w:val="00A103CD"/>
+    <w:rsid w:val="00DA5732"/>
     <w:pPr>
       <w:tabs>
         <w:tab w:val="clear" w:pos="720"/>
@@ -14346,7 +15094,7 @@
 </file>
 
 <file path=customXml/itemProps1.xml><?xml version="1.0" encoding="utf-8"?>
-<ds:datastoreItem xmlns:ds="http://schemas.openxmlformats.org/officeDocument/2006/customXml" ds:itemID="{19DCAA87-1096-AF45-8232-8985DE1F55D1}">
+<ds:datastoreItem xmlns:ds="http://schemas.openxmlformats.org/officeDocument/2006/customXml" ds:itemID="{F416BE1F-3BCA-B541-B44B-26F1FB0A922B}">
   <ds:schemaRefs>
     <ds:schemaRef ds:uri="http://schemas.openxmlformats.org/officeDocument/2006/bibliography"/>
   </ds:schemaRefs>

</xml_diff>